<commit_message>
Phần 1 - Mảng 2 chiều hoàn thành
</commit_message>
<xml_diff>
--- a/12DHTH15 - Nhóm 1 - Đề tài số 4.docx
+++ b/12DHTH15 - Nhóm 1 - Đề tài số 4.docx
@@ -60,7 +60,7 @@
           <w:szCs w:val="28"/>
         </w:rPr>
         <w:drawing>
-          <wp:inline distT="0" distB="0" distL="0" distR="0" wp14:anchorId="396BF6D8" wp14:editId="7DE98D9D">
+          <wp:inline distT="0" distB="0" distL="0" distR="0" wp14:anchorId="3BE1E1D5" wp14:editId="63A1898F">
             <wp:extent cx="1264257" cy="1248454"/>
             <wp:effectExtent l="0" t="0" r="0" b="8890"/>
             <wp:docPr id="1" name="Picture 1"/>
@@ -161,17 +161,7 @@
           <w:sz w:val="28"/>
           <w:szCs w:val="28"/>
         </w:rPr>
-        <w:t>L</w:t>
-      </w:r>
-      <w:r>
-        <w:rPr>
-          <w:rFonts w:cs="Times New Roman"/>
-          <w:b/>
-          <w:i/>
-          <w:sz w:val="28"/>
-          <w:szCs w:val="28"/>
-        </w:rPr>
-        <w:t>earn A New Language</w:t>
+        <w:t>Số 4</w:t>
       </w:r>
     </w:p>
     <w:p>
@@ -197,27 +187,7 @@
           <w:szCs w:val="24"/>
         </w:rPr>
         <w:tab/>
-        <w:t>Nhóm</w:t>
-      </w:r>
-      <w:r>
-        <w:rPr>
-          <w:rFonts w:eastAsia="Times New Roman" w:cs="Times New Roman"/>
-          <w:b/>
-          <w:bCs/>
-          <w:sz w:val="28"/>
-          <w:szCs w:val="24"/>
-        </w:rPr>
-        <w:t xml:space="preserve"> </w:t>
-      </w:r>
-      <w:r>
-        <w:rPr>
-          <w:rFonts w:eastAsia="Times New Roman" w:cs="Times New Roman"/>
-          <w:b/>
-          <w:bCs/>
-          <w:sz w:val="28"/>
-          <w:szCs w:val="24"/>
-        </w:rPr>
-        <w:t xml:space="preserve">: 2 </w:t>
+        <w:t xml:space="preserve">Nhóm : 1 </w:t>
       </w:r>
     </w:p>
     <w:p>
@@ -297,6 +267,38 @@
         <w:spacing w:before="120" w:after="120" w:line="360" w:lineRule="auto"/>
         <w:rPr>
           <w:rFonts w:eastAsia="Times New Roman" w:cs="Times New Roman"/>
+          <w:bCs/>
+          <w:sz w:val="28"/>
+          <w:szCs w:val="24"/>
+        </w:rPr>
+      </w:pPr>
+      <w:r>
+        <w:rPr>
+          <w:rFonts w:eastAsia="Times New Roman" w:cs="Times New Roman"/>
+          <w:bCs/>
+          <w:sz w:val="28"/>
+          <w:szCs w:val="24"/>
+        </w:rPr>
+        <w:tab/>
+      </w:r>
+      <w:r>
+        <w:rPr>
+          <w:rFonts w:eastAsia="Times New Roman" w:cs="Times New Roman"/>
+          <w:bCs/>
+          <w:sz w:val="28"/>
+          <w:szCs w:val="24"/>
+        </w:rPr>
+        <w:t>Nguyên Huy Hoàng</w:t>
+      </w:r>
+    </w:p>
+    <w:p>
+      <w:pPr>
+        <w:tabs>
+          <w:tab w:val="left" w:pos="5904"/>
+        </w:tabs>
+        <w:spacing w:before="120" w:after="120" w:line="360" w:lineRule="auto"/>
+        <w:rPr>
+          <w:rFonts w:eastAsia="Times New Roman" w:cs="Times New Roman"/>
           <w:b/>
           <w:bCs/>
           <w:sz w:val="28"/>
@@ -311,12 +313,12 @@
           <w:szCs w:val="24"/>
         </w:rPr>
         <w:tab/>
-        <w:t>Võ Minh Tính</w:t>
-      </w:r>
-    </w:p>
-    <w:p>
-      <w:pPr>
-        <w:spacing w:before="1680" w:after="0" w:line="240" w:lineRule="auto"/>
+        <w:t>Lê Thị Khánh Vân</w:t>
+      </w:r>
+    </w:p>
+    <w:p>
+      <w:pPr>
+        <w:spacing w:before="1080" w:after="0" w:line="240" w:lineRule="auto"/>
         <w:jc w:val="center"/>
         <w:rPr>
           <w:rFonts w:eastAsia="Times New Roman" w:cs="Times New Roman"/>
@@ -325,8 +327,9 @@
         </w:rPr>
         <w:sectPr>
           <w:headerReference w:type="even" r:id="rId7"/>
+          <w:type w:val="continuous"/>
           <w:pgSz w:w="11907" w:h="16839" w:code="9"/>
-          <w:pgMar w:top="1138" w:right="1134" w:bottom="1138" w:left="1701" w:header="720" w:footer="720" w:gutter="0"/>
+          <w:pgMar w:top="1134" w:right="1134" w:bottom="1134" w:left="1701" w:header="720" w:footer="720" w:gutter="0"/>
           <w:pgBorders w:display="firstPage" w:offsetFrom="page">
             <w:top w:val="thickThinSmallGap" w:sz="36" w:space="24" w:color="000000" w:themeColor="text1"/>
             <w:left w:val="thickThinSmallGap" w:sz="36" w:space="24" w:color="000000" w:themeColor="text1"/>
@@ -345,7 +348,7 @@
           <w:sz w:val="28"/>
           <w:szCs w:val="24"/>
         </w:rPr>
-        <w:t>TP. Hồ Chí Minh, năm 2021</w:t>
+        <w:t>TP. Hồ Chí Minh, năm 2022</w:t>
       </w:r>
     </w:p>
     <w:p>
@@ -353,8 +356,10 @@
       <w:bookmarkEnd w:id="0"/>
     </w:p>
     <w:sectPr>
-      <w:pgSz w:w="12240" w:h="15840"/>
-      <w:pgMar w:top="1440" w:right="1440" w:bottom="1440" w:left="1440" w:header="720" w:footer="720" w:gutter="0"/>
+      <w:headerReference w:type="even" r:id="rId8"/>
+      <w:type w:val="continuous"/>
+      <w:pgSz w:w="11907" w:h="16839" w:code="9"/>
+      <w:pgMar w:top="1134" w:right="1134" w:bottom="1134" w:left="1701" w:header="720" w:footer="720" w:gutter="0"/>
       <w:cols w:space="720"/>
       <w:docGrid w:linePitch="360"/>
     </w:sectPr>
@@ -413,6 +418,51 @@
 </file>
 
 <file path=word/header1.xml><?xml version="1.0" encoding="utf-8"?>
+<w:hdr xmlns:wpc="http://schemas.microsoft.com/office/word/2010/wordprocessingCanvas" xmlns:mc="http://schemas.openxmlformats.org/markup-compatibility/2006" xmlns:o="urn:schemas-microsoft-com:office:office" xmlns:r="http://schemas.openxmlformats.org/officeDocument/2006/relationships" xmlns:m="http://schemas.openxmlformats.org/officeDocument/2006/math" xmlns:v="urn:schemas-microsoft-com:vml" xmlns:wp14="http://schemas.microsoft.com/office/word/2010/wordprocessingDrawing" xmlns:wp="http://schemas.openxmlformats.org/drawingml/2006/wordprocessingDrawing" xmlns:w10="urn:schemas-microsoft-com:office:word" xmlns:w="http://schemas.openxmlformats.org/wordprocessingml/2006/main" xmlns:w14="http://schemas.microsoft.com/office/word/2010/wordml" xmlns:w15="http://schemas.microsoft.com/office/word/2012/wordml" xmlns:wpg="http://schemas.microsoft.com/office/word/2010/wordprocessingGroup" xmlns:wpi="http://schemas.microsoft.com/office/word/2010/wordprocessingInk" xmlns:wne="http://schemas.microsoft.com/office/word/2006/wordml" xmlns:wps="http://schemas.microsoft.com/office/word/2010/wordprocessingShape" mc:Ignorable="w14 w15 wp14">
+  <w:p>
+    <w:pPr>
+      <w:pStyle w:val="Header"/>
+    </w:pPr>
+    <w:r>
+      <w:rPr>
+        <w:noProof/>
+      </w:rPr>
+      <w:pict>
+        <v:shapetype id="_x0000_t136" coordsize="21600,21600" o:spt="136" adj="10800" path="m@7,l@8,m@5,21600l@6,21600e">
+          <v:formulas>
+            <v:f eqn="sum #0 0 10800"/>
+            <v:f eqn="prod #0 2 1"/>
+            <v:f eqn="sum 21600 0 @1"/>
+            <v:f eqn="sum 0 0 @2"/>
+            <v:f eqn="sum 21600 0 @3"/>
+            <v:f eqn="if @0 @3 0"/>
+            <v:f eqn="if @0 21600 @1"/>
+            <v:f eqn="if @0 0 @2"/>
+            <v:f eqn="if @0 @4 21600"/>
+            <v:f eqn="mid @5 @6"/>
+            <v:f eqn="mid @8 @5"/>
+            <v:f eqn="mid @7 @8"/>
+            <v:f eqn="mid @6 @7"/>
+            <v:f eqn="sum @6 0 @5"/>
+          </v:formulas>
+          <v:path textpathok="t" o:connecttype="custom" o:connectlocs="@9,0;@10,10800;@11,21600;@12,10800" o:connectangles="270,180,90,0"/>
+          <v:textpath on="t" fitshape="t"/>
+          <v:handles>
+            <v:h position="#0,bottomRight" xrange="6629,14971"/>
+          </v:handles>
+          <o:lock v:ext="edit" text="t" shapetype="t"/>
+        </v:shapetype>
+        <v:shape id="_x0000_s2051" type="#_x0000_t136" style="position:absolute;left:0;text-align:left;margin-left:0;margin-top:0;width:497.3pt;height:142.05pt;rotation:315;z-index:-251655168;mso-position-horizontal:center;mso-position-horizontal-relative:margin;mso-position-vertical:center;mso-position-vertical-relative:margin" o:allowincell="f" fillcolor="#94ecea" stroked="f">
+          <v:textpath style="font-family:&quot;Times New Roman&quot;;font-size:1pt" string="NHÓM 2"/>
+          <w10:wrap anchorx="margin" anchory="margin"/>
+        </v:shape>
+      </w:pict>
+    </w:r>
+  </w:p>
+</w:hdr>
+</file>
+
+<file path=word/header2.xml><?xml version="1.0" encoding="utf-8"?>
 <w:hdr xmlns:wpc="http://schemas.microsoft.com/office/word/2010/wordprocessingCanvas" xmlns:mc="http://schemas.openxmlformats.org/markup-compatibility/2006" xmlns:o="urn:schemas-microsoft-com:office:office" xmlns:r="http://schemas.openxmlformats.org/officeDocument/2006/relationships" xmlns:m="http://schemas.openxmlformats.org/officeDocument/2006/math" xmlns:v="urn:schemas-microsoft-com:vml" xmlns:wp14="http://schemas.microsoft.com/office/word/2010/wordprocessingDrawing" xmlns:wp="http://schemas.openxmlformats.org/drawingml/2006/wordprocessingDrawing" xmlns:w10="urn:schemas-microsoft-com:office:word" xmlns:w="http://schemas.openxmlformats.org/wordprocessingml/2006/main" xmlns:w14="http://schemas.microsoft.com/office/word/2010/wordml" xmlns:w15="http://schemas.microsoft.com/office/word/2012/wordml" xmlns:wpg="http://schemas.microsoft.com/office/word/2010/wordprocessingGroup" xmlns:wpi="http://schemas.microsoft.com/office/word/2010/wordprocessingInk" xmlns:wne="http://schemas.microsoft.com/office/word/2006/wordml" xmlns:wps="http://schemas.microsoft.com/office/word/2010/wordprocessingShape" mc:Ignorable="w14 w15 wp14">
   <w:p>
     <w:pPr>

</xml_diff>